<commit_message>
updating features to use
</commit_message>
<xml_diff>
--- a/Data Description.docx
+++ b/Data Description.docx
@@ -150,16 +150,8 @@
           </w:tcPr>
           <w:p>
             <w:r>
-              <w:t>???</w:t>
-            </w:r>
-            <w:r>
-              <w:t xml:space="preserve"> – not </w:t>
-            </w:r>
-            <w:proofErr w:type="gramStart"/>
-            <w:r>
-              <w:t>needed</w:t>
-            </w:r>
-            <w:proofErr w:type="gramEnd"/>
+              <w:t>not needed</w:t>
+            </w:r>
           </w:p>
           <w:p/>
         </w:tc>
@@ -520,10 +512,7 @@
           </w:tcPr>
           <w:p>
             <w:r>
-              <w:t>E</w:t>
-            </w:r>
-            <w:r>
-              <w:t>nergy</w:t>
+              <w:t>Energy</w:t>
             </w:r>
           </w:p>
         </w:tc>
@@ -1558,6 +1547,7 @@
   <w:style w:type="character" w:default="1" w:styleId="DefaultParagraphFont">
     <w:name w:val="Default Paragraph Font"/>
     <w:uiPriority w:val="1"/>
+    <w:semiHidden/>
     <w:unhideWhenUsed/>
   </w:style>
   <w:style w:type="table" w:default="1" w:styleId="TableNormal">

</xml_diff>